<commit_message>
include focal loss and exclude outliers in hyperparameters
</commit_message>
<xml_diff>
--- a/documentation/Detailed Performance Analysis of Breathing Feature Sets.docx
+++ b/documentation/Detailed Performance Analysis of Breathing Feature Sets.docx
@@ -9,6 +9,18 @@
           <w:lang w:val="en-AU"/>
         </w:rPr>
       </w:pPr>
+      <w:r>
+        <w:rPr>
+          <w:lang w:val="en-AU"/>
+        </w:rPr>
+        <w:softHyphen/>
+      </w:r>
+      <w:r>
+        <w:rPr>
+          <w:lang w:val="en-AU"/>
+        </w:rPr>
+        <w:softHyphen/>
+      </w:r>
       <w:r>
         <w:rPr>
           <w:lang w:val="en-AU"/>
@@ -798,21 +810,7 @@
         <w:rPr>
           <w:lang w:val="en-AU"/>
         </w:rPr>
-        <w:t xml:space="preserve">, </w:t>
-      </w:r>
-      <w:proofErr w:type="gramStart"/>
-      <w:r>
-        <w:rPr>
-          <w:lang w:val="en-AU"/>
-        </w:rPr>
-        <w:t>dropout</w:t>
-      </w:r>
-      <w:proofErr w:type="gramEnd"/>
-      <w:r>
-        <w:rPr>
-          <w:lang w:val="en-AU"/>
-        </w:rPr>
-        <w:t xml:space="preserve"> and </w:t>
+        <w:t xml:space="preserve">, dropout and </w:t>
       </w:r>
       <w:proofErr w:type="spellStart"/>
       <w:r>
@@ -910,6 +908,7 @@
       </w:pPr>
       <w:r>
         <w:rPr>
+          <w:noProof/>
           <w:lang w:val="en-AU"/>
         </w:rPr>
         <w:drawing>
@@ -995,19 +994,7 @@
         <w:pStyle w:val="HTMLPreformatted"/>
       </w:pPr>
       <w:r>
-        <w:t>['0.008'</w:t>
-      </w:r>
-      <w:r>
-        <w:t xml:space="preserve">, </w:t>
-      </w:r>
-      <w:r>
-        <w:t>'0.0005', '0.0008', '0.0001</w:t>
-      </w:r>
-      <w:r>
-        <w:t>’</w:t>
-      </w:r>
-      <w:r>
-        <w:t>]</w:t>
+        <w:t>['0.008', '0.0005', '0.0008', '0.0001’]</w:t>
       </w:r>
     </w:p>
     <w:p>
@@ -1053,35 +1040,7 @@
         <w:rPr>
           <w:lang w:val="en-AU"/>
         </w:rPr>
-        <w:t xml:space="preserve">In </w:t>
-      </w:r>
-      <w:proofErr w:type="spellStart"/>
-      <w:r>
-        <w:rPr>
-          <w:lang w:val="en-AU"/>
-        </w:rPr>
-        <w:t>auc_roc</w:t>
-      </w:r>
-      <w:proofErr w:type="spellEnd"/>
-      <w:r>
-        <w:rPr>
-          <w:lang w:val="en-AU"/>
-        </w:rPr>
-        <w:t xml:space="preserve"> there is a slight increased performance when NOT using dropout which is curious. Usually </w:t>
-      </w:r>
-      <w:proofErr w:type="spellStart"/>
-      <w:r>
-        <w:rPr>
-          <w:lang w:val="en-AU"/>
-        </w:rPr>
-        <w:t>auc_roc</w:t>
-      </w:r>
-      <w:proofErr w:type="spellEnd"/>
-      <w:r>
-        <w:rPr>
-          <w:lang w:val="en-AU"/>
-        </w:rPr>
-        <w:t xml:space="preserve"> was a metric improved by dropout. Dropout slightly improves </w:t>
+        <w:t xml:space="preserve">In auc_roc there is a slight increased performance when NOT using dropout which is curious. Usually auc_roc was a metric improved by dropout. Dropout slightly improves </w:t>
       </w:r>
       <w:proofErr w:type="gramStart"/>
       <w:r>
@@ -1134,6 +1093,7 @@
       </w:pPr>
       <w:r>
         <w:rPr>
+          <w:noProof/>
           <w:lang w:val="en-AU"/>
         </w:rPr>
         <w:lastRenderedPageBreak/>
@@ -1198,77 +1158,79 @@
         <w:rPr>
           <w:lang w:val="en-AU"/>
         </w:rPr>
-        <w:t xml:space="preserve">Interestingly, the accuracy looks great for many runs but the </w:t>
-      </w:r>
-      <w:proofErr w:type="spellStart"/>
-      <w:r>
-        <w:rPr>
-          <w:lang w:val="en-AU"/>
-        </w:rPr>
-        <w:t>auc_roc</w:t>
-      </w:r>
-      <w:proofErr w:type="spellEnd"/>
-      <w:r>
-        <w:rPr>
-          <w:lang w:val="en-AU"/>
-        </w:rPr>
-        <w:t xml:space="preserve"> is a lot less exciting. In the cough analysis the difference was often marginal or the </w:t>
-      </w:r>
-      <w:proofErr w:type="spellStart"/>
-      <w:r>
-        <w:rPr>
-          <w:lang w:val="en-AU"/>
-        </w:rPr>
-        <w:t>auc</w:t>
-      </w:r>
-      <w:proofErr w:type="spellEnd"/>
-      <w:r>
-        <w:rPr>
-          <w:lang w:val="en-AU"/>
-        </w:rPr>
-        <w:t xml:space="preserve"> roc was even higher than the accuracy. </w:t>
-      </w:r>
-      <w:proofErr w:type="gramStart"/>
-      <w:r>
-        <w:rPr>
-          <w:lang w:val="en-AU"/>
-        </w:rPr>
-        <w:t>Also</w:t>
-      </w:r>
-      <w:proofErr w:type="gramEnd"/>
-      <w:r>
-        <w:rPr>
-          <w:lang w:val="en-AU"/>
-        </w:rPr>
-        <w:t xml:space="preserve"> the TPR is not very promising but the TNR is amazing. </w:t>
-      </w:r>
-      <w:proofErr w:type="gramStart"/>
-      <w:r>
-        <w:rPr>
-          <w:lang w:val="en-AU"/>
-        </w:rPr>
-        <w:t>So</w:t>
-      </w:r>
-      <w:proofErr w:type="gramEnd"/>
+        <w:t>Interestingly, the accuracy looks great for many runs but the auc_roc is a lot less exciting. In the cough analysis the difference was often marginal or the auc</w:t>
+      </w:r>
+      <w:r>
+        <w:rPr>
+          <w:lang w:val="en-AU"/>
+        </w:rPr>
+        <w:t>_</w:t>
+      </w:r>
+      <w:r>
+        <w:rPr>
+          <w:lang w:val="en-AU"/>
+        </w:rPr>
+        <w:t xml:space="preserve">roc was even higher than the accuracy. </w:t>
+      </w:r>
+      <w:r>
+        <w:rPr>
+          <w:lang w:val="en-AU"/>
+        </w:rPr>
+        <w:t>Also,</w:t>
+      </w:r>
+      <w:r>
+        <w:rPr>
+          <w:lang w:val="en-AU"/>
+        </w:rPr>
+        <w:t xml:space="preserve"> the TPR is not very </w:t>
+      </w:r>
+      <w:r>
+        <w:rPr>
+          <w:lang w:val="en-AU"/>
+        </w:rPr>
+        <w:t>promising,</w:t>
+      </w:r>
+      <w:r>
+        <w:rPr>
+          <w:lang w:val="en-AU"/>
+        </w:rPr>
+        <w:t xml:space="preserve"> but the TNR is amazing. </w:t>
+      </w:r>
+      <w:r>
+        <w:rPr>
+          <w:lang w:val="en-AU"/>
+        </w:rPr>
+        <w:t>So,</w:t>
+      </w:r>
       <w:r>
         <w:rPr>
           <w:lang w:val="en-AU"/>
         </w:rPr>
         <w:t xml:space="preserve"> there is a clear focus on the negative samples. This can be addressed by adding the time domain augmented samples or by increasing the weight of the positive class in the loss function. </w:t>
       </w:r>
-      <w:proofErr w:type="gramStart"/>
-      <w:r>
-        <w:rPr>
-          <w:lang w:val="en-AU"/>
-        </w:rPr>
-        <w:t>Usually</w:t>
-      </w:r>
-      <w:proofErr w:type="gramEnd"/>
-      <w:r>
-        <w:rPr>
-          <w:lang w:val="en-AU"/>
-        </w:rPr>
-        <w:t xml:space="preserve"> dropout also increases the TPR at the cost of TNR  but interestingly this is not so clear here in this case.</w:t>
+      <w:r>
+        <w:rPr>
+          <w:lang w:val="en-AU"/>
+        </w:rPr>
+        <w:t>Usually,</w:t>
+      </w:r>
+      <w:r>
+        <w:rPr>
+          <w:lang w:val="en-AU"/>
+        </w:rPr>
+        <w:t xml:space="preserve"> dropout also increases the TPR at the cost of </w:t>
+      </w:r>
+      <w:r>
+        <w:rPr>
+          <w:lang w:val="en-AU"/>
+        </w:rPr>
+        <w:t>TNR but</w:t>
+      </w:r>
+      <w:r>
+        <w:rPr>
+          <w:lang w:val="en-AU"/>
+        </w:rPr>
+        <w:t xml:space="preserve"> interestingly this is not so clear here in this case.</w:t>
       </w:r>
     </w:p>
     <w:p>
@@ -1283,43 +1245,70 @@
         </w:rPr>
         <w:t xml:space="preserve">The good performance </w:t>
       </w:r>
-      <w:proofErr w:type="gramStart"/>
-      <w:r>
-        <w:rPr>
-          <w:lang w:val="en-AU"/>
-        </w:rPr>
-        <w:t>indicates,</w:t>
-      </w:r>
-      <w:proofErr w:type="gramEnd"/>
-      <w:r>
-        <w:rPr>
-          <w:lang w:val="en-AU"/>
-        </w:rPr>
-        <w:t xml:space="preserve"> that there are some features that are appear on this long term time scale like the breathing frequency which is not captured in for example 3 second time frames. </w:t>
-      </w:r>
-    </w:p>
-    <w:p>
-      <w:pPr>
-        <w:rPr>
-          <w:lang w:val="en-AU"/>
-        </w:rPr>
-      </w:pPr>
-      <w:proofErr w:type="gramStart"/>
-      <w:r>
-        <w:rPr>
-          <w:lang w:val="en-AU"/>
-        </w:rPr>
-        <w:t>Also</w:t>
-      </w:r>
-      <w:proofErr w:type="gramEnd"/>
-      <w:r>
-        <w:rPr>
-          <w:lang w:val="en-AU"/>
-        </w:rPr>
-        <w:t xml:space="preserve"> to be noted: The accuracy for the best performing run reaches 98%  very early despite the fact that mix-up and online augmentations are applied. </w:t>
-      </w:r>
-      <w:r>
-        <w:rPr>
+      <w:r>
+        <w:rPr>
+          <w:lang w:val="en-AU"/>
+        </w:rPr>
+        <w:t>indicates</w:t>
+      </w:r>
+      <w:r>
+        <w:rPr>
+          <w:lang w:val="en-AU"/>
+        </w:rPr>
+        <w:t xml:space="preserve"> that there are some features that are appear on this </w:t>
+      </w:r>
+      <w:r>
+        <w:rPr>
+          <w:lang w:val="en-AU"/>
+        </w:rPr>
+        <w:t>long-term</w:t>
+      </w:r>
+      <w:r>
+        <w:rPr>
+          <w:lang w:val="en-AU"/>
+        </w:rPr>
+        <w:t xml:space="preserve"> time scale like the breathing frequency which is not captured in for example 3 second time frames. </w:t>
+      </w:r>
+    </w:p>
+    <w:p>
+      <w:pPr>
+        <w:rPr>
+          <w:lang w:val="en-AU"/>
+        </w:rPr>
+      </w:pPr>
+      <w:r>
+        <w:rPr>
+          <w:lang w:val="en-AU"/>
+        </w:rPr>
+        <w:t>Also to be noted: The accuracy for the best performing run reaches 98</w:t>
+      </w:r>
+      <w:r>
+        <w:rPr>
+          <w:lang w:val="en-AU"/>
+        </w:rPr>
+        <w:t>% very</w:t>
+      </w:r>
+      <w:r>
+        <w:rPr>
+          <w:lang w:val="en-AU"/>
+        </w:rPr>
+        <w:t xml:space="preserve"> early </w:t>
+      </w:r>
+      <w:r>
+        <w:rPr>
+          <w:lang w:val="en-AU"/>
+        </w:rPr>
+        <w:t>even though</w:t>
+      </w:r>
+      <w:r>
+        <w:rPr>
+          <w:lang w:val="en-AU"/>
+        </w:rPr>
+        <w:t xml:space="preserve"> mix-up and online augmentations are applied. </w:t>
+      </w:r>
+      <w:r>
+        <w:rPr>
+          <w:noProof/>
           <w:lang w:val="en-AU"/>
         </w:rPr>
         <w:drawing>
@@ -1367,6 +1356,7 @@
       </w:pPr>
       <w:r>
         <w:rPr>
+          <w:noProof/>
           <w:lang w:val="en-AU"/>
         </w:rPr>
         <w:drawing>
@@ -1880,6 +1870,7 @@
   <w:style w:type="character" w:default="1" w:styleId="DefaultParagraphFont">
     <w:name w:val="Default Paragraph Font"/>
     <w:uiPriority w:val="1"/>
+    <w:semiHidden/>
     <w:unhideWhenUsed/>
   </w:style>
   <w:style w:type="table" w:default="1" w:styleId="TableNormal">

</xml_diff>